<commit_message>
Update 11/19/2023 2:53PM EST
Updates as of 2:53PM EST on 11/19/2023.
</commit_message>
<xml_diff>
--- a/.old/20231118 - Global United Defense, Inc. - Crime Prevention Security Systems - v1.0.2.2.docx
+++ b/.old/20231118 - Global United Defense, Inc. - Crime Prevention Security Systems - v1.0.2.2.docx
@@ -203,7 +203,7 @@
           <w:sz w:val="28"/>
           <w:szCs w:val="28"/>
         </w:rPr>
-        <w:t>11/18/2023 7:43:03 PM</w:t>
+        <w:t>11/18/2023 8:08:42 PM</w:t>
       </w:r>
     </w:p>
     <w:p>
@@ -9067,127 +9067,7 @@
           <w:bCs/>
           <w:color w:val="FF0000"/>
         </w:rPr>
-        <w:t>IFFERENT AUDIO</w:t>
-      </w:r>
-      <w:r>
-        <w:rPr>
-          <w:b/>
-          <w:bCs/>
-        </w:rPr>
-        <w:t xml:space="preserve"> </w:t>
-      </w:r>
-      <w:r>
-        <w:rPr>
-          <w:b/>
-          <w:bCs/>
-          <w:color w:val="7030A0"/>
-        </w:rPr>
-        <w:t>REPORTED</w:t>
-      </w:r>
-      <w:r>
-        <w:rPr>
-          <w:b/>
-          <w:bCs/>
-        </w:rPr>
-        <w:t xml:space="preserve"> </w:t>
-      </w:r>
-      <w:r>
-        <w:rPr>
-          <w:b/>
-          <w:bCs/>
-          <w:color w:val="0070C0"/>
-        </w:rPr>
-        <w:t>TO</w:t>
-      </w:r>
-      <w:r>
-        <w:rPr>
-          <w:b/>
-          <w:bCs/>
-        </w:rPr>
-        <w:t xml:space="preserve"> </w:t>
-      </w:r>
-      <w:r>
-        <w:rPr>
-          <w:b/>
-          <w:bCs/>
-          <w:color w:val="FF0000"/>
-        </w:rPr>
-        <w:t>ANY DIFFERENT PARTIES</w:t>
-      </w:r>
-      <w:r>
-        <w:rPr>
-          <w:b/>
-          <w:bCs/>
-        </w:rPr>
-        <w:t xml:space="preserve">, </w:t>
-      </w:r>
-      <w:r>
-        <w:rPr>
-          <w:b/>
-          <w:bCs/>
-          <w:color w:val="0070C0"/>
-        </w:rPr>
-        <w:t>TO</w:t>
-      </w:r>
-      <w:r>
-        <w:rPr>
-          <w:b/>
-          <w:bCs/>
-        </w:rPr>
-        <w:t xml:space="preserve"> </w:t>
-      </w:r>
-      <w:r>
-        <w:rPr>
-          <w:b/>
-          <w:bCs/>
-          <w:color w:val="7030A0"/>
-        </w:rPr>
-        <w:t>COMMIT</w:t>
-      </w:r>
-      <w:r>
-        <w:rPr>
-          <w:b/>
-          <w:bCs/>
-        </w:rPr>
-        <w:t xml:space="preserve"> </w:t>
-      </w:r>
-      <w:r>
-        <w:rPr>
-          <w:b/>
-          <w:bCs/>
-          <w:color w:val="FF0000"/>
-        </w:rPr>
-        <w:t>DEFAMATION</w:t>
-      </w:r>
-      <w:r>
-        <w:rPr>
-          <w:b/>
-          <w:bCs/>
-        </w:rPr>
-        <w:t xml:space="preserve"> </w:t>
-      </w:r>
-      <w:r>
-        <w:rPr>
-          <w:b/>
-          <w:bCs/>
-          <w:color w:val="0070C0"/>
-        </w:rPr>
-        <w:t>OF</w:t>
-      </w:r>
-      <w:r>
-        <w:rPr>
-          <w:b/>
-          <w:bCs/>
-        </w:rPr>
-        <w:t xml:space="preserve"> </w:t>
-      </w:r>
-      <w:r>
-        <w:rPr>
-          <w:b/>
-          <w:bCs/>
-          <w:color w:val="FF0000"/>
-        </w:rPr>
-        <w:t>CHARACTER</w:t>
+        <w:t>ENIGRATION</w:t>
       </w:r>
       <w:r>
         <w:rPr>
@@ -9232,52 +9112,30 @@
           <w:bCs/>
           <w:color w:val="FF0000"/>
         </w:rPr>
-        <w:t>DIRECT OFFER</w:t>
-      </w:r>
-      <w:r>
-        <w:rPr>
-          <w:b/>
-          <w:bCs/>
-        </w:rPr>
-        <w:t xml:space="preserve"> </w:t>
-      </w:r>
-      <w:r>
-        <w:rPr>
-          <w:b/>
-          <w:bCs/>
-          <w:color w:val="00B0F0"/>
-        </w:rPr>
-        <w:t>AND</w:t>
-      </w:r>
-      <w:r>
-        <w:rPr>
-          <w:b/>
-          <w:bCs/>
-        </w:rPr>
-        <w:t>/</w:t>
-      </w:r>
-      <w:r>
-        <w:rPr>
-          <w:b/>
-          <w:bCs/>
-          <w:color w:val="00B0F0"/>
-        </w:rPr>
-        <w:t>OR</w:t>
-      </w:r>
-      <w:r>
-        <w:rPr>
-          <w:b/>
-          <w:bCs/>
-        </w:rPr>
-        <w:t xml:space="preserve"> </w:t>
-      </w:r>
-      <w:r>
-        <w:rPr>
-          <w:b/>
-          <w:bCs/>
-          <w:color w:val="FF0000"/>
-        </w:rPr>
-        <w:t>ANY HIRING</w:t>
+        <w:t>D</w:t>
+      </w:r>
+      <w:r>
+        <w:rPr>
+          <w:b/>
+          <w:bCs/>
+          <w:color w:val="FF0000"/>
+        </w:rPr>
+        <w:t>IFFERENT AUDIO</w:t>
+      </w:r>
+      <w:r>
+        <w:rPr>
+          <w:b/>
+          <w:bCs/>
+        </w:rPr>
+        <w:t xml:space="preserve"> </w:t>
+      </w:r>
+      <w:r>
+        <w:rPr>
+          <w:b/>
+          <w:bCs/>
+          <w:color w:val="7030A0"/>
+        </w:rPr>
+        <w:t>REPORTED</w:t>
       </w:r>
       <w:r>
         <w:rPr>
@@ -9292,6 +9150,81 @@
           <w:bCs/>
           <w:color w:val="0070C0"/>
         </w:rPr>
+        <w:t>TO</w:t>
+      </w:r>
+      <w:r>
+        <w:rPr>
+          <w:b/>
+          <w:bCs/>
+        </w:rPr>
+        <w:t xml:space="preserve"> </w:t>
+      </w:r>
+      <w:r>
+        <w:rPr>
+          <w:b/>
+          <w:bCs/>
+          <w:color w:val="FF0000"/>
+        </w:rPr>
+        <w:t>ANY DIFFERENT PARTIES</w:t>
+      </w:r>
+      <w:r>
+        <w:rPr>
+          <w:b/>
+          <w:bCs/>
+        </w:rPr>
+        <w:t xml:space="preserve">, </w:t>
+      </w:r>
+      <w:r>
+        <w:rPr>
+          <w:b/>
+          <w:bCs/>
+          <w:color w:val="0070C0"/>
+        </w:rPr>
+        <w:t>TO</w:t>
+      </w:r>
+      <w:r>
+        <w:rPr>
+          <w:b/>
+          <w:bCs/>
+        </w:rPr>
+        <w:t xml:space="preserve"> </w:t>
+      </w:r>
+      <w:r>
+        <w:rPr>
+          <w:b/>
+          <w:bCs/>
+          <w:color w:val="7030A0"/>
+        </w:rPr>
+        <w:t>COMMIT</w:t>
+      </w:r>
+      <w:r>
+        <w:rPr>
+          <w:b/>
+          <w:bCs/>
+        </w:rPr>
+        <w:t xml:space="preserve"> </w:t>
+      </w:r>
+      <w:r>
+        <w:rPr>
+          <w:b/>
+          <w:bCs/>
+          <w:color w:val="FF0000"/>
+        </w:rPr>
+        <w:t>DEFAMATION</w:t>
+      </w:r>
+      <w:r>
+        <w:rPr>
+          <w:b/>
+          <w:bCs/>
+        </w:rPr>
+        <w:t xml:space="preserve"> </w:t>
+      </w:r>
+      <w:r>
+        <w:rPr>
+          <w:b/>
+          <w:bCs/>
+          <w:color w:val="0070C0"/>
+        </w:rPr>
         <w:t>OF</w:t>
       </w:r>
       <w:r>
@@ -9305,63 +9238,9 @@
         <w:rPr>
           <w:b/>
           <w:bCs/>
-        </w:rPr>
-        <w:t xml:space="preserve">                                                                                    </w:t>
-      </w:r>
-      <w:r>
-        <w:rPr>
-          <w:b/>
-          <w:bCs/>
-          <w:color w:val="FF0000"/>
-        </w:rPr>
-        <w:t>ANY LESSER QUALIFIED CANDIDATE</w:t>
-      </w:r>
-      <w:r>
-        <w:rPr>
-          <w:b/>
-          <w:bCs/>
-          <w:color w:val="0070C0"/>
-        </w:rPr>
-        <w:t xml:space="preserve"> </w:t>
-      </w:r>
-      <w:r>
-        <w:rPr>
-          <w:b/>
-          <w:bCs/>
-          <w:color w:val="0070C0"/>
-        </w:rPr>
-        <w:t>FOR</w:t>
-      </w:r>
-      <w:r>
-        <w:rPr>
-          <w:b/>
-          <w:bCs/>
-        </w:rPr>
-        <w:t xml:space="preserve"> </w:t>
-      </w:r>
-      <w:r>
-        <w:rPr>
-          <w:b/>
-          <w:bCs/>
-          <w:color w:val="FF0000"/>
-        </w:rPr>
-        <w:t xml:space="preserve">ANY HIGHLY SPECIALIZED </w:t>
-      </w:r>
-      <w:r>
-        <w:rPr>
-          <w:b/>
-          <w:bCs/>
-          <w:color w:val="FF0000"/>
-        </w:rPr>
-        <w:t>J</w:t>
-      </w:r>
-      <w:r>
-        <w:rPr>
-          <w:b/>
-          <w:bCs/>
-          <w:color w:val="FF0000"/>
-        </w:rPr>
-        <w:t>OB</w:t>
+          <w:color w:val="FF0000"/>
+        </w:rPr>
+        <w:t>CHARACTER</w:t>
       </w:r>
       <w:r>
         <w:rPr>
@@ -9406,15 +9285,136 @@
           <w:bCs/>
           <w:color w:val="FF0000"/>
         </w:rPr>
-        <w:t>D</w:t>
-      </w:r>
-      <w:r>
-        <w:rPr>
-          <w:b/>
-          <w:bCs/>
-          <w:color w:val="FF0000"/>
-        </w:rPr>
-        <w:t>ISCRIMINATION</w:t>
+        <w:t>DIRECT OFFER</w:t>
+      </w:r>
+      <w:r>
+        <w:rPr>
+          <w:b/>
+          <w:bCs/>
+        </w:rPr>
+        <w:t xml:space="preserve"> </w:t>
+      </w:r>
+      <w:r>
+        <w:rPr>
+          <w:b/>
+          <w:bCs/>
+          <w:color w:val="00B0F0"/>
+        </w:rPr>
+        <w:t>AND</w:t>
+      </w:r>
+      <w:r>
+        <w:rPr>
+          <w:b/>
+          <w:bCs/>
+        </w:rPr>
+        <w:t>/</w:t>
+      </w:r>
+      <w:r>
+        <w:rPr>
+          <w:b/>
+          <w:bCs/>
+          <w:color w:val="00B0F0"/>
+        </w:rPr>
+        <w:t>OR</w:t>
+      </w:r>
+      <w:r>
+        <w:rPr>
+          <w:b/>
+          <w:bCs/>
+        </w:rPr>
+        <w:t xml:space="preserve"> </w:t>
+      </w:r>
+      <w:r>
+        <w:rPr>
+          <w:b/>
+          <w:bCs/>
+          <w:color w:val="FF0000"/>
+        </w:rPr>
+        <w:t>ANY HIRING</w:t>
+      </w:r>
+      <w:r>
+        <w:rPr>
+          <w:b/>
+          <w:bCs/>
+        </w:rPr>
+        <w:t xml:space="preserve"> </w:t>
+      </w:r>
+      <w:r>
+        <w:rPr>
+          <w:b/>
+          <w:bCs/>
+          <w:color w:val="0070C0"/>
+        </w:rPr>
+        <w:t>OF</w:t>
+      </w:r>
+      <w:r>
+        <w:rPr>
+          <w:b/>
+          <w:bCs/>
+        </w:rPr>
+        <w:t xml:space="preserve"> </w:t>
+      </w:r>
+      <w:r>
+        <w:rPr>
+          <w:b/>
+          <w:bCs/>
+        </w:rPr>
+        <w:t xml:space="preserve">                                                                                    </w:t>
+      </w:r>
+      <w:r>
+        <w:rPr>
+          <w:b/>
+          <w:bCs/>
+          <w:color w:val="FF0000"/>
+        </w:rPr>
+        <w:t>ANY LESSER QUALIFIED CANDIDATE</w:t>
+      </w:r>
+      <w:r>
+        <w:rPr>
+          <w:b/>
+          <w:bCs/>
+          <w:color w:val="0070C0"/>
+        </w:rPr>
+        <w:t xml:space="preserve"> </w:t>
+      </w:r>
+      <w:r>
+        <w:rPr>
+          <w:b/>
+          <w:bCs/>
+          <w:color w:val="0070C0"/>
+        </w:rPr>
+        <w:t>FOR</w:t>
+      </w:r>
+      <w:r>
+        <w:rPr>
+          <w:b/>
+          <w:bCs/>
+        </w:rPr>
+        <w:t xml:space="preserve"> </w:t>
+      </w:r>
+      <w:r>
+        <w:rPr>
+          <w:b/>
+          <w:bCs/>
+          <w:color w:val="FF0000"/>
+        </w:rPr>
+        <w:t xml:space="preserve">ANY HIGHLY SPECIALIZED </w:t>
+      </w:r>
+      <w:r>
+        <w:rPr>
+          <w:b/>
+          <w:bCs/>
+          <w:color w:val="FF0000"/>
+        </w:rPr>
+        <w:t>J</w:t>
+      </w:r>
+      <w:r>
+        <w:rPr>
+          <w:b/>
+          <w:bCs/>
+          <w:color w:val="FF0000"/>
+        </w:rPr>
+        <w:t>OB</w:t>
       </w:r>
       <w:r>
         <w:rPr>
@@ -9438,6 +9438,59 @@
           <w:u w:val="single"/>
         </w:rPr>
         <w:lastRenderedPageBreak/>
+        <w:t>PREVENTION SECURITY SYSTEM</w:t>
+      </w:r>
+      <w:r>
+        <w:t>:</w:t>
+      </w:r>
+      <w:r>
+        <w:t xml:space="preserve"> </w:t>
+      </w:r>
+      <w:r>
+        <w:rPr>
+          <w:b/>
+          <w:bCs/>
+          <w:color w:val="FF0000"/>
+        </w:rPr>
+        <w:t xml:space="preserve">ANY </w:t>
+      </w:r>
+      <w:r>
+        <w:rPr>
+          <w:b/>
+          <w:bCs/>
+          <w:color w:val="FF0000"/>
+        </w:rPr>
+        <w:t>D</w:t>
+      </w:r>
+      <w:r>
+        <w:rPr>
+          <w:b/>
+          <w:bCs/>
+          <w:color w:val="FF0000"/>
+        </w:rPr>
+        <w:t>ISCRIMINATION</w:t>
+      </w:r>
+      <w:r>
+        <w:rPr>
+          <w:b/>
+          <w:bCs/>
+        </w:rPr>
+        <w:t>;</w:t>
+      </w:r>
+    </w:p>
+    <w:p>
+      <w:pPr>
+        <w:ind w:left="720"/>
+        <w:jc w:val="both"/>
+        <w:rPr>
+          <w:b/>
+          <w:bCs/>
+        </w:rPr>
+      </w:pPr>
+      <w:r>
+        <w:rPr>
+          <w:u w:val="single"/>
+        </w:rPr>
         <w:t>PREVENTION SECURITY SYSTEM</w:t>
       </w:r>
       <w:r>
@@ -10853,6 +10906,7 @@
         <w:rPr>
           <w:u w:val="single"/>
         </w:rPr>
+        <w:lastRenderedPageBreak/>
         <w:t>PREVENTION SECURITY SYSTEM</w:t>
       </w:r>
       <w:r>
@@ -10981,7 +11035,6 @@
         <w:rPr>
           <w:u w:val="single"/>
         </w:rPr>
-        <w:lastRenderedPageBreak/>
         <w:t>PREVENTION SECURITY SYSTEM</w:t>
       </w:r>
       <w:r>
@@ -12620,6 +12673,7 @@
           <w:bCs/>
           <w:color w:val="FF0000"/>
         </w:rPr>
+        <w:lastRenderedPageBreak/>
         <w:t>ANY SAME CIVILIAN</w:t>
       </w:r>
       <w:r>
@@ -12778,7 +12832,6 @@
         <w:rPr>
           <w:u w:val="single"/>
         </w:rPr>
-        <w:lastRenderedPageBreak/>
         <w:t>PREVENTION SECURITY SYSTEM</w:t>
       </w:r>
       <w:r>
@@ -14412,6 +14465,7 @@
         <w:rPr>
           <w:u w:val="single"/>
         </w:rPr>
+        <w:lastRenderedPageBreak/>
         <w:t>PREVENTION SECURITY SYSTEM</w:t>
       </w:r>
       <w:r>
@@ -14563,7 +14617,6 @@
         <w:rPr>
           <w:u w:val="single"/>
         </w:rPr>
-        <w:lastRenderedPageBreak/>
         <w:t>PREVENTION SECURITY SYSTEM</w:t>
       </w:r>
       <w:r>
@@ -16360,6 +16413,7 @@
         <w:rPr>
           <w:u w:val="single"/>
         </w:rPr>
+        <w:lastRenderedPageBreak/>
         <w:t>PREVENTION SECURITY SYSTEM</w:t>
       </w:r>
       <w:r>
@@ -16651,7 +16705,6 @@
           <w:bCs/>
           <w:color w:val="FF0000"/>
         </w:rPr>
-        <w:lastRenderedPageBreak/>
         <w:t>ANY BLACKMAIL</w:t>
       </w:r>
       <w:r>
@@ -17786,6 +17839,7 @@
         <w:rPr>
           <w:u w:val="single"/>
         </w:rPr>
+        <w:lastRenderedPageBreak/>
         <w:t>PREVENTION SECURITY SYSTEM</w:t>
       </w:r>
       <w:r>
@@ -17884,7 +17938,6 @@
         <w:rPr>
           <w:u w:val="single"/>
         </w:rPr>
-        <w:lastRenderedPageBreak/>
         <w:t>PREVENTION SECURITY SYSTEM</w:t>
       </w:r>
       <w:r>
@@ -19742,6 +19795,7 @@
         <w:rPr>
           <w:u w:val="single"/>
         </w:rPr>
+        <w:lastRenderedPageBreak/>
         <w:t>PREVENTION SECURITY SYSTEM</w:t>
       </w:r>
       <w:r>
@@ -19840,7 +19894,6 @@
         <w:rPr>
           <w:u w:val="single"/>
         </w:rPr>
-        <w:lastRenderedPageBreak/>
         <w:t>PREVENTION SECURITY SYSTEM</w:t>
       </w:r>
       <w:r>
@@ -21174,6 +21227,7 @@
         <w:rPr>
           <w:u w:val="single"/>
         </w:rPr>
+        <w:lastRenderedPageBreak/>
         <w:t>PREVENTION SECURITY SYSTEM</w:t>
       </w:r>
       <w:r>
@@ -21272,7 +21326,6 @@
         <w:rPr>
           <w:u w:val="single"/>
         </w:rPr>
-        <w:lastRenderedPageBreak/>
         <w:t>PREVENTION SECURITY SYSTEM</w:t>
       </w:r>
       <w:r>
@@ -22274,7 +22327,83 @@
           <w:bCs/>
           <w:color w:val="FF0000"/>
         </w:rPr>
-        <w:t>VOLUNTARY SERVITUDE</w:t>
+        <w:t>TERROGAT</w:t>
+      </w:r>
+      <w:r>
+        <w:rPr>
+          <w:b/>
+          <w:bCs/>
+          <w:color w:val="FF0000"/>
+        </w:rPr>
+        <w:t>ION</w:t>
+      </w:r>
+      <w:r>
+        <w:rPr>
+          <w:b/>
+          <w:bCs/>
+        </w:rPr>
+        <w:t xml:space="preserve"> </w:t>
+      </w:r>
+      <w:r>
+        <w:rPr>
+          <w:b/>
+          <w:bCs/>
+          <w:color w:val="0070C0"/>
+        </w:rPr>
+        <w:t>AS</w:t>
+      </w:r>
+      <w:r>
+        <w:rPr>
+          <w:b/>
+          <w:bCs/>
+        </w:rPr>
+        <w:t xml:space="preserve"> </w:t>
+      </w:r>
+      <w:r>
+        <w:rPr>
+          <w:b/>
+          <w:bCs/>
+          <w:color w:val="FF0000"/>
+        </w:rPr>
+        <w:t xml:space="preserve">ANY </w:t>
+      </w:r>
+      <w:r>
+        <w:rPr>
+          <w:b/>
+          <w:bCs/>
+          <w:color w:val="FF0000"/>
+        </w:rPr>
+        <w:t>CRIME</w:t>
+      </w:r>
+      <w:r>
+        <w:rPr>
+          <w:b/>
+          <w:bCs/>
+        </w:rPr>
+        <w:t xml:space="preserve"> </w:t>
+      </w:r>
+      <w:r>
+        <w:rPr>
+          <w:b/>
+          <w:bCs/>
+          <w:color w:val="00B0F0"/>
+        </w:rPr>
+        <w:t>XOR</w:t>
+      </w:r>
+      <w:r>
+        <w:rPr>
+          <w:b/>
+          <w:bCs/>
+        </w:rPr>
+        <w:t xml:space="preserve"> </w:t>
+      </w:r>
+      <w:r>
+        <w:rPr>
+          <w:b/>
+          <w:bCs/>
+          <w:color w:val="FF0000"/>
+        </w:rPr>
+        <w:t>ANY WAR CRIME</w:t>
       </w:r>
       <w:r>
         <w:rPr>
@@ -22319,15 +22448,83 @@
           <w:bCs/>
           <w:color w:val="FF0000"/>
         </w:rPr>
-        <w:t>I</w:t>
-      </w:r>
-      <w:r>
-        <w:rPr>
-          <w:b/>
-          <w:bCs/>
-          <w:color w:val="FF0000"/>
-        </w:rPr>
-        <w:t>RREGULAR UNJUST PUNISHMENT</w:t>
+        <w:t>IN</w:t>
+      </w:r>
+      <w:r>
+        <w:rPr>
+          <w:b/>
+          <w:bCs/>
+          <w:color w:val="FF0000"/>
+        </w:rPr>
+        <w:t>TERROGATORY</w:t>
+      </w:r>
+      <w:r>
+        <w:rPr>
+          <w:b/>
+          <w:bCs/>
+        </w:rPr>
+        <w:t xml:space="preserve"> </w:t>
+      </w:r>
+      <w:r>
+        <w:rPr>
+          <w:b/>
+          <w:bCs/>
+          <w:color w:val="0070C0"/>
+        </w:rPr>
+        <w:t>AS</w:t>
+      </w:r>
+      <w:r>
+        <w:rPr>
+          <w:b/>
+          <w:bCs/>
+        </w:rPr>
+        <w:t xml:space="preserve"> </w:t>
+      </w:r>
+      <w:r>
+        <w:rPr>
+          <w:b/>
+          <w:bCs/>
+          <w:color w:val="FF0000"/>
+        </w:rPr>
+        <w:t xml:space="preserve">ANY </w:t>
+      </w:r>
+      <w:r>
+        <w:rPr>
+          <w:b/>
+          <w:bCs/>
+          <w:color w:val="FF0000"/>
+        </w:rPr>
+        <w:t>CRIME</w:t>
+      </w:r>
+      <w:r>
+        <w:rPr>
+          <w:b/>
+          <w:bCs/>
+        </w:rPr>
+        <w:t xml:space="preserve"> </w:t>
+      </w:r>
+      <w:r>
+        <w:rPr>
+          <w:b/>
+          <w:bCs/>
+          <w:color w:val="00B0F0"/>
+        </w:rPr>
+        <w:t>XOR</w:t>
+      </w:r>
+      <w:r>
+        <w:rPr>
+          <w:b/>
+          <w:bCs/>
+        </w:rPr>
+        <w:t xml:space="preserve"> </w:t>
+      </w:r>
+      <w:r>
+        <w:rPr>
+          <w:b/>
+          <w:bCs/>
+          <w:color w:val="FF0000"/>
+        </w:rPr>
+        <w:t>ANY WAR CRIME</w:t>
       </w:r>
       <w:r>
         <w:rPr>
@@ -22372,37 +22569,15 @@
           <w:bCs/>
           <w:color w:val="FF0000"/>
         </w:rPr>
-        <w:t>I</w:t>
-      </w:r>
-      <w:r>
-        <w:rPr>
-          <w:b/>
-          <w:bCs/>
-          <w:color w:val="FF0000"/>
-        </w:rPr>
-        <w:t>RREPREHENSIBLE ACT</w:t>
-      </w:r>
-      <w:r>
-        <w:rPr>
-          <w:b/>
-          <w:bCs/>
-        </w:rPr>
-        <w:t>(</w:t>
-      </w:r>
-      <w:r>
-        <w:rPr>
-          <w:b/>
-          <w:bCs/>
-          <w:color w:val="808080" w:themeColor="background1" w:themeShade="80"/>
-        </w:rPr>
-        <w:t>S</w:t>
-      </w:r>
-      <w:r>
-        <w:rPr>
-          <w:b/>
-          <w:bCs/>
-        </w:rPr>
-        <w:t>)</w:t>
+        <w:t>IN</w:t>
+      </w:r>
+      <w:r>
+        <w:rPr>
+          <w:b/>
+          <w:bCs/>
+          <w:color w:val="FF0000"/>
+        </w:rPr>
+        <w:t>VOLUNTARY SERVITUDE</w:t>
       </w:r>
       <w:r>
         <w:rPr>
@@ -22447,7 +22622,15 @@
           <w:bCs/>
           <w:color w:val="FF0000"/>
         </w:rPr>
-        <w:t>JAY WALKING</w:t>
+        <w:t>I</w:t>
+      </w:r>
+      <w:r>
+        <w:rPr>
+          <w:b/>
+          <w:bCs/>
+          <w:color w:val="FF0000"/>
+        </w:rPr>
+        <w:t>RREGULAR UNJUST PUNISHMENT</w:t>
       </w:r>
       <w:r>
         <w:rPr>
@@ -22492,15 +22675,37 @@
           <w:bCs/>
           <w:color w:val="FF0000"/>
         </w:rPr>
-        <w:t>J</w:t>
-      </w:r>
-      <w:r>
-        <w:rPr>
-          <w:b/>
-          <w:bCs/>
-          <w:color w:val="FF0000"/>
-        </w:rPr>
-        <w:t>EWELRY THEFT</w:t>
+        <w:t>I</w:t>
+      </w:r>
+      <w:r>
+        <w:rPr>
+          <w:b/>
+          <w:bCs/>
+          <w:color w:val="FF0000"/>
+        </w:rPr>
+        <w:t>RREPREHENSIBLE ACT</w:t>
+      </w:r>
+      <w:r>
+        <w:rPr>
+          <w:b/>
+          <w:bCs/>
+        </w:rPr>
+        <w:t>(</w:t>
+      </w:r>
+      <w:r>
+        <w:rPr>
+          <w:b/>
+          <w:bCs/>
+          <w:color w:val="808080" w:themeColor="background1" w:themeShade="80"/>
+        </w:rPr>
+        <w:t>S</w:t>
+      </w:r>
+      <w:r>
+        <w:rPr>
+          <w:b/>
+          <w:bCs/>
+        </w:rPr>
+        <w:t>)</w:t>
       </w:r>
       <w:r>
         <w:rPr>
@@ -22545,15 +22750,7 @@
           <w:bCs/>
           <w:color w:val="FF0000"/>
         </w:rPr>
-        <w:t>J</w:t>
-      </w:r>
-      <w:r>
-        <w:rPr>
-          <w:b/>
-          <w:bCs/>
-          <w:color w:val="FF0000"/>
-        </w:rPr>
-        <w:t>OB APPLICANT DISCRIMINATION</w:t>
+        <w:t>JAY WALKING</w:t>
       </w:r>
       <w:r>
         <w:rPr>
@@ -22606,7 +22803,7 @@
           <w:bCs/>
           <w:color w:val="FF0000"/>
         </w:rPr>
-        <w:t>OB APPLICANT HARASSMENT</w:t>
+        <w:t>EWELRY THEFT</w:t>
       </w:r>
       <w:r>
         <w:rPr>
@@ -22659,7 +22856,7 @@
           <w:bCs/>
           <w:color w:val="FF0000"/>
         </w:rPr>
-        <w:t>OB APPLICANT HEALTH DISCRIMINATION</w:t>
+        <w:t>OB APPLICANT DISCRIMINATION</w:t>
       </w:r>
       <w:r>
         <w:rPr>
@@ -22712,7 +22909,7 @@
           <w:bCs/>
           <w:color w:val="FF0000"/>
         </w:rPr>
-        <w:t>OB APPLICANT MENTAL HEALTH DISCRIMINATION</w:t>
+        <w:t>OB APPLICANT HARASSMENT</w:t>
       </w:r>
       <w:r>
         <w:rPr>
@@ -22757,7 +22954,15 @@
           <w:bCs/>
           <w:color w:val="FF0000"/>
         </w:rPr>
-        <w:t>KIDNAPPING</w:t>
+        <w:t>J</w:t>
+      </w:r>
+      <w:r>
+        <w:rPr>
+          <w:b/>
+          <w:bCs/>
+          <w:color w:val="FF0000"/>
+        </w:rPr>
+        <w:t>OB APPLICANT HEALTH DISCRIMINATION</w:t>
       </w:r>
       <w:r>
         <w:rPr>
@@ -22802,23 +23007,15 @@
           <w:bCs/>
           <w:color w:val="FF0000"/>
         </w:rPr>
-        <w:t xml:space="preserve">LACK OF </w:t>
-      </w:r>
-      <w:r>
-        <w:rPr>
-          <w:b/>
-          <w:bCs/>
-          <w:color w:val="FF0000"/>
-        </w:rPr>
-        <w:t>PERS</w:t>
-      </w:r>
-      <w:r>
-        <w:rPr>
-          <w:b/>
-          <w:bCs/>
-          <w:color w:val="FF0000"/>
-        </w:rPr>
-        <w:t>ONAL RELATIONSHIP SHAMING</w:t>
+        <w:t>J</w:t>
+      </w:r>
+      <w:r>
+        <w:rPr>
+          <w:b/>
+          <w:bCs/>
+          <w:color w:val="FF0000"/>
+        </w:rPr>
+        <w:t>OB APPLICANT MENTAL HEALTH DISCRIMINATION</w:t>
       </w:r>
       <w:r>
         <w:rPr>
@@ -22841,6 +23038,7 @@
         <w:rPr>
           <w:u w:val="single"/>
         </w:rPr>
+        <w:lastRenderedPageBreak/>
         <w:t>PREVENTION SECURITY SYSTEM</w:t>
       </w:r>
       <w:r>
@@ -22863,15 +23061,7 @@
           <w:bCs/>
           <w:color w:val="FF0000"/>
         </w:rPr>
-        <w:t>L</w:t>
-      </w:r>
-      <w:r>
-        <w:rPr>
-          <w:b/>
-          <w:bCs/>
-          <w:color w:val="FF0000"/>
-        </w:rPr>
-        <w:t>ARCENY</w:t>
+        <w:t>KIDNAPPING</w:t>
       </w:r>
       <w:r>
         <w:rPr>
@@ -22916,7 +23106,23 @@
           <w:bCs/>
           <w:color w:val="FF0000"/>
         </w:rPr>
-        <w:t>LESTER MAIL</w:t>
+        <w:t xml:space="preserve">LACK OF </w:t>
+      </w:r>
+      <w:r>
+        <w:rPr>
+          <w:b/>
+          <w:bCs/>
+          <w:color w:val="FF0000"/>
+        </w:rPr>
+        <w:t>PERS</w:t>
+      </w:r>
+      <w:r>
+        <w:rPr>
+          <w:b/>
+          <w:bCs/>
+          <w:color w:val="FF0000"/>
+        </w:rPr>
+        <w:t>ONAL RELATIONSHIP SHAMING</w:t>
       </w:r>
       <w:r>
         <w:rPr>
@@ -22939,7 +23145,6 @@
         <w:rPr>
           <w:u w:val="single"/>
         </w:rPr>
-        <w:lastRenderedPageBreak/>
         <w:t>PREVENTION SECURITY SYSTEM</w:t>
       </w:r>
       <w:r>
@@ -22962,7 +23167,15 @@
           <w:bCs/>
           <w:color w:val="FF0000"/>
         </w:rPr>
-        <w:t>LIBEL</w:t>
+        <w:t>L</w:t>
+      </w:r>
+      <w:r>
+        <w:rPr>
+          <w:b/>
+          <w:bCs/>
+          <w:color w:val="FF0000"/>
+        </w:rPr>
+        <w:t>ARCENY</w:t>
       </w:r>
       <w:r>
         <w:rPr>
@@ -23007,7 +23220,7 @@
           <w:bCs/>
           <w:color w:val="FF0000"/>
         </w:rPr>
-        <w:t>LOITERING</w:t>
+        <w:t>LESTER MAIL</w:t>
       </w:r>
       <w:r>
         <w:rPr>
@@ -23052,82 +23265,7 @@
           <w:bCs/>
           <w:color w:val="FF0000"/>
         </w:rPr>
-        <w:t>LO</w:t>
-      </w:r>
-      <w:r>
-        <w:rPr>
-          <w:b/>
-          <w:bCs/>
-          <w:color w:val="FF0000"/>
-        </w:rPr>
-        <w:t>NE WOLF MILITARY OFFICER</w:t>
-      </w:r>
-      <w:r>
-        <w:rPr>
-          <w:b/>
-          <w:bCs/>
-        </w:rPr>
-        <w:t xml:space="preserve"> </w:t>
-      </w:r>
-      <w:r>
-        <w:rPr>
-          <w:b/>
-          <w:bCs/>
-          <w:color w:val="0070C0"/>
-        </w:rPr>
-        <w:t>WITH</w:t>
-      </w:r>
-      <w:r>
-        <w:rPr>
-          <w:b/>
-          <w:bCs/>
-        </w:rPr>
-        <w:t xml:space="preserve"> </w:t>
-      </w:r>
-      <w:r>
-        <w:rPr>
-          <w:b/>
-          <w:bCs/>
-        </w:rPr>
-        <w:t xml:space="preserve">                                                  </w:t>
-      </w:r>
-      <w:r>
-        <w:rPr>
-          <w:b/>
-          <w:bCs/>
-          <w:color w:val="7030A0"/>
-        </w:rPr>
-        <w:t>ACCESS</w:t>
-      </w:r>
-      <w:r>
-        <w:rPr>
-          <w:b/>
-          <w:bCs/>
-        </w:rPr>
-        <w:t xml:space="preserve"> </w:t>
-      </w:r>
-      <w:r>
-        <w:rPr>
-          <w:b/>
-          <w:bCs/>
-          <w:color w:val="0070C0"/>
-        </w:rPr>
-        <w:t>TO</w:t>
-      </w:r>
-      <w:r>
-        <w:rPr>
-          <w:b/>
-          <w:bCs/>
-        </w:rPr>
-        <w:t xml:space="preserve"> </w:t>
-      </w:r>
-      <w:r>
-        <w:rPr>
-          <w:b/>
-          <w:bCs/>
-          <w:color w:val="FF0000"/>
-        </w:rPr>
-        <w:t>ANY SPACE WEAPONS ACCESS</w:t>
+        <w:t>LIBEL</w:t>
       </w:r>
       <w:r>
         <w:rPr>
@@ -23172,7 +23310,7 @@
           <w:bCs/>
           <w:color w:val="FF0000"/>
         </w:rPr>
-        <w:t>LOVE AFFAIR</w:t>
+        <w:t>LOITERING</w:t>
       </w:r>
       <w:r>
         <w:rPr>
@@ -23217,7 +23355,82 @@
           <w:bCs/>
           <w:color w:val="FF0000"/>
         </w:rPr>
-        <w:t>LYING</w:t>
+        <w:t>LO</w:t>
+      </w:r>
+      <w:r>
+        <w:rPr>
+          <w:b/>
+          <w:bCs/>
+          <w:color w:val="FF0000"/>
+        </w:rPr>
+        <w:t>NE WOLF MILITARY OFFICER</w:t>
+      </w:r>
+      <w:r>
+        <w:rPr>
+          <w:b/>
+          <w:bCs/>
+        </w:rPr>
+        <w:t xml:space="preserve"> </w:t>
+      </w:r>
+      <w:r>
+        <w:rPr>
+          <w:b/>
+          <w:bCs/>
+          <w:color w:val="0070C0"/>
+        </w:rPr>
+        <w:t>WITH</w:t>
+      </w:r>
+      <w:r>
+        <w:rPr>
+          <w:b/>
+          <w:bCs/>
+        </w:rPr>
+        <w:t xml:space="preserve"> </w:t>
+      </w:r>
+      <w:r>
+        <w:rPr>
+          <w:b/>
+          <w:bCs/>
+        </w:rPr>
+        <w:t xml:space="preserve">                                                  </w:t>
+      </w:r>
+      <w:r>
+        <w:rPr>
+          <w:b/>
+          <w:bCs/>
+          <w:color w:val="7030A0"/>
+        </w:rPr>
+        <w:t>ACCESS</w:t>
+      </w:r>
+      <w:r>
+        <w:rPr>
+          <w:b/>
+          <w:bCs/>
+        </w:rPr>
+        <w:t xml:space="preserve"> </w:t>
+      </w:r>
+      <w:r>
+        <w:rPr>
+          <w:b/>
+          <w:bCs/>
+          <w:color w:val="0070C0"/>
+        </w:rPr>
+        <w:t>TO</w:t>
+      </w:r>
+      <w:r>
+        <w:rPr>
+          <w:b/>
+          <w:bCs/>
+        </w:rPr>
+        <w:t xml:space="preserve"> </w:t>
+      </w:r>
+      <w:r>
+        <w:rPr>
+          <w:b/>
+          <w:bCs/>
+          <w:color w:val="FF0000"/>
+        </w:rPr>
+        <w:t>ANY SPACE WEAPONS ACCESS</w:t>
       </w:r>
       <w:r>
         <w:rPr>
@@ -23262,23 +23475,7 @@
           <w:bCs/>
           <w:color w:val="FF0000"/>
         </w:rPr>
-        <w:t>LY</w:t>
-      </w:r>
-      <w:r>
-        <w:rPr>
-          <w:b/>
-          <w:bCs/>
-          <w:color w:val="FF0000"/>
-        </w:rPr>
-        <w:t>NCH</w:t>
-      </w:r>
-      <w:r>
-        <w:rPr>
-          <w:b/>
-          <w:bCs/>
-          <w:color w:val="FF0000"/>
-        </w:rPr>
-        <w:t>ING</w:t>
+        <w:t>LOVE AFFAIR</w:t>
       </w:r>
       <w:r>
         <w:rPr>
@@ -23323,67 +23520,7 @@
           <w:bCs/>
           <w:color w:val="FF0000"/>
         </w:rPr>
-        <w:t>MALFEASANCE</w:t>
-      </w:r>
-      <w:r>
-        <w:rPr>
-          <w:b/>
-          <w:bCs/>
-        </w:rPr>
-        <w:t xml:space="preserve"> </w:t>
-      </w:r>
-      <w:r>
-        <w:rPr>
-          <w:b/>
-          <w:bCs/>
-          <w:color w:val="0070C0"/>
-        </w:rPr>
-        <w:t>WITH</w:t>
-      </w:r>
-      <w:r>
-        <w:rPr>
-          <w:b/>
-          <w:bCs/>
-        </w:rPr>
-        <w:t xml:space="preserve"> </w:t>
-      </w:r>
-      <w:r>
-        <w:rPr>
-          <w:b/>
-          <w:bCs/>
-          <w:color w:val="FF0000"/>
-        </w:rPr>
-        <w:t>THE PURPOSE</w:t>
-      </w:r>
-      <w:r>
-        <w:rPr>
-          <w:b/>
-          <w:bCs/>
-        </w:rPr>
-        <w:t xml:space="preserve"> </w:t>
-      </w:r>
-      <w:r>
-        <w:rPr>
-          <w:b/>
-          <w:bCs/>
-          <w:color w:val="0070C0"/>
-        </w:rPr>
-        <w:t>OF</w:t>
-      </w:r>
-      <w:r>
-        <w:rPr>
-          <w:b/>
-          <w:bCs/>
-        </w:rPr>
-        <w:t xml:space="preserve"> </w:t>
-      </w:r>
-      <w:r>
-        <w:rPr>
-          <w:b/>
-          <w:bCs/>
-          <w:color w:val="FF0000"/>
-        </w:rPr>
-        <w:t>ANY MALICE</w:t>
+        <w:t>LYING</w:t>
       </w:r>
       <w:r>
         <w:rPr>
@@ -23428,7 +23565,23 @@
           <w:bCs/>
           <w:color w:val="FF0000"/>
         </w:rPr>
-        <w:t>MANSLAUGHTER</w:t>
+        <w:t>LY</w:t>
+      </w:r>
+      <w:r>
+        <w:rPr>
+          <w:b/>
+          <w:bCs/>
+          <w:color w:val="FF0000"/>
+        </w:rPr>
+        <w:t>NCH</w:t>
+      </w:r>
+      <w:r>
+        <w:rPr>
+          <w:b/>
+          <w:bCs/>
+          <w:color w:val="FF0000"/>
+        </w:rPr>
+        <w:t>ING</w:t>
       </w:r>
       <w:r>
         <w:rPr>
@@ -23473,7 +23626,67 @@
           <w:bCs/>
           <w:color w:val="FF0000"/>
         </w:rPr>
-        <w:t>MARITAL AFFAIR</w:t>
+        <w:t>MALFEASANCE</w:t>
+      </w:r>
+      <w:r>
+        <w:rPr>
+          <w:b/>
+          <w:bCs/>
+        </w:rPr>
+        <w:t xml:space="preserve"> </w:t>
+      </w:r>
+      <w:r>
+        <w:rPr>
+          <w:b/>
+          <w:bCs/>
+          <w:color w:val="0070C0"/>
+        </w:rPr>
+        <w:t>WITH</w:t>
+      </w:r>
+      <w:r>
+        <w:rPr>
+          <w:b/>
+          <w:bCs/>
+        </w:rPr>
+        <w:t xml:space="preserve"> </w:t>
+      </w:r>
+      <w:r>
+        <w:rPr>
+          <w:b/>
+          <w:bCs/>
+          <w:color w:val="FF0000"/>
+        </w:rPr>
+        <w:t>THE PURPOSE</w:t>
+      </w:r>
+      <w:r>
+        <w:rPr>
+          <w:b/>
+          <w:bCs/>
+        </w:rPr>
+        <w:t xml:space="preserve"> </w:t>
+      </w:r>
+      <w:r>
+        <w:rPr>
+          <w:b/>
+          <w:bCs/>
+          <w:color w:val="0070C0"/>
+        </w:rPr>
+        <w:t>OF</w:t>
+      </w:r>
+      <w:r>
+        <w:rPr>
+          <w:b/>
+          <w:bCs/>
+        </w:rPr>
+        <w:t xml:space="preserve"> </w:t>
+      </w:r>
+      <w:r>
+        <w:rPr>
+          <w:b/>
+          <w:bCs/>
+          <w:color w:val="FF0000"/>
+        </w:rPr>
+        <w:t>ANY MALICE</w:t>
       </w:r>
       <w:r>
         <w:rPr>
@@ -23518,7 +23731,7 @@
           <w:bCs/>
           <w:color w:val="FF0000"/>
         </w:rPr>
-        <w:t>MARITAL EXPLOITATION</w:t>
+        <w:t>MANSLAUGHTER</w:t>
       </w:r>
       <w:r>
         <w:rPr>
@@ -23563,15 +23776,7 @@
           <w:bCs/>
           <w:color w:val="FF0000"/>
         </w:rPr>
-        <w:t>MAR</w:t>
-      </w:r>
-      <w:r>
-        <w:rPr>
-          <w:b/>
-          <w:bCs/>
-          <w:color w:val="FF0000"/>
-        </w:rPr>
-        <w:t>RIAGE INFIDELITY</w:t>
+        <w:t>MARITAL AFFAIR</w:t>
       </w:r>
       <w:r>
         <w:rPr>
@@ -23616,7 +23821,7 @@
           <w:bCs/>
           <w:color w:val="FF0000"/>
         </w:rPr>
-        <w:t>MASS CRIME EVENT</w:t>
+        <w:t>MARITAL EXPLOITATION</w:t>
       </w:r>
       <w:r>
         <w:rPr>
@@ -23661,15 +23866,15 @@
           <w:bCs/>
           <w:color w:val="FF0000"/>
         </w:rPr>
-        <w:t xml:space="preserve">MASS </w:t>
-      </w:r>
-      <w:r>
-        <w:rPr>
-          <w:b/>
-          <w:bCs/>
-          <w:color w:val="FF0000"/>
-        </w:rPr>
-        <w:t>MURDER</w:t>
+        <w:t>MAR</w:t>
+      </w:r>
+      <w:r>
+        <w:rPr>
+          <w:b/>
+          <w:bCs/>
+          <w:color w:val="FF0000"/>
+        </w:rPr>
+        <w:t>RIAGE INFIDELITY</w:t>
       </w:r>
       <w:r>
         <w:rPr>
@@ -23714,15 +23919,7 @@
           <w:bCs/>
           <w:color w:val="FF0000"/>
         </w:rPr>
-        <w:t xml:space="preserve">MASS </w:t>
-      </w:r>
-      <w:r>
-        <w:rPr>
-          <w:b/>
-          <w:bCs/>
-          <w:color w:val="FF0000"/>
-        </w:rPr>
-        <w:t>SHOOTING</w:t>
+        <w:t>MASS CRIME EVENT</w:t>
       </w:r>
       <w:r>
         <w:rPr>
@@ -23767,15 +23964,15 @@
           <w:bCs/>
           <w:color w:val="FF0000"/>
         </w:rPr>
-        <w:t>M</w:t>
-      </w:r>
-      <w:r>
-        <w:rPr>
-          <w:b/>
-          <w:bCs/>
-          <w:color w:val="FF0000"/>
-        </w:rPr>
-        <w:t>EDICAL MALPRACTICE</w:t>
+        <w:t xml:space="preserve">MASS </w:t>
+      </w:r>
+      <w:r>
+        <w:rPr>
+          <w:b/>
+          <w:bCs/>
+          <w:color w:val="FF0000"/>
+        </w:rPr>
+        <w:t>MURDER</w:t>
       </w:r>
       <w:r>
         <w:rPr>
@@ -23820,89 +24017,15 @@
           <w:bCs/>
           <w:color w:val="FF0000"/>
         </w:rPr>
-        <w:t>MENTAL HEALTHCARE</w:t>
-      </w:r>
-      <w:r>
-        <w:rPr>
-          <w:b/>
-          <w:bCs/>
-        </w:rPr>
-        <w:t xml:space="preserve"> </w:t>
-      </w:r>
-      <w:r>
-        <w:rPr>
-          <w:b/>
-          <w:bCs/>
-          <w:color w:val="0070C0"/>
-        </w:rPr>
-        <w:t>AS</w:t>
-      </w:r>
-      <w:r>
-        <w:rPr>
-          <w:b/>
-          <w:bCs/>
-        </w:rPr>
-        <w:t xml:space="preserve"> </w:t>
-      </w:r>
-      <w:r>
-        <w:rPr>
-          <w:b/>
-          <w:bCs/>
-          <w:color w:val="FF0000"/>
-        </w:rPr>
-        <w:t>ANY HATE CRIME</w:t>
-      </w:r>
-      <w:r>
-        <w:rPr>
-          <w:b/>
-          <w:bCs/>
-        </w:rPr>
-        <w:t xml:space="preserve"> </w:t>
-      </w:r>
-      <w:r>
-        <w:rPr>
-          <w:b/>
-          <w:bCs/>
-          <w:color w:val="00B0F0"/>
-        </w:rPr>
-        <w:t>XOR</w:t>
-      </w:r>
-      <w:r>
-        <w:rPr>
-          <w:b/>
-          <w:bCs/>
-        </w:rPr>
-        <w:t>/</w:t>
-      </w:r>
-      <w:r>
-        <w:rPr>
-          <w:b/>
-          <w:bCs/>
-          <w:color w:val="00B0F0"/>
-        </w:rPr>
-        <w:t>OR</w:t>
-      </w:r>
-      <w:r>
-        <w:rPr>
-          <w:b/>
-          <w:bCs/>
-        </w:rPr>
-        <w:t xml:space="preserve"> </w:t>
-      </w:r>
-      <w:r>
-        <w:rPr>
-          <w:b/>
-          <w:bCs/>
-        </w:rPr>
-        <w:t xml:space="preserve">      </w:t>
-      </w:r>
-      <w:r>
-        <w:rPr>
-          <w:b/>
-          <w:bCs/>
-          <w:color w:val="FF0000"/>
-        </w:rPr>
-        <w:t>ANY WAR CRIME</w:t>
+        <w:t xml:space="preserve">MASS </w:t>
+      </w:r>
+      <w:r>
+        <w:rPr>
+          <w:b/>
+          <w:bCs/>
+          <w:color w:val="FF0000"/>
+        </w:rPr>
+        <w:t>SHOOTING</w:t>
       </w:r>
       <w:r>
         <w:rPr>
@@ -23947,15 +24070,15 @@
           <w:bCs/>
           <w:color w:val="FF0000"/>
         </w:rPr>
-        <w:t xml:space="preserve">MILITARY CRIMINAL </w:t>
-      </w:r>
-      <w:r>
-        <w:rPr>
-          <w:b/>
-          <w:bCs/>
-          <w:color w:val="FF0000"/>
-        </w:rPr>
-        <w:t>NEGLIGENCE</w:t>
+        <w:t>M</w:t>
+      </w:r>
+      <w:r>
+        <w:rPr>
+          <w:b/>
+          <w:bCs/>
+          <w:color w:val="FF0000"/>
+        </w:rPr>
+        <w:t>EDICAL MALPRACTICE</w:t>
       </w:r>
       <w:r>
         <w:rPr>
@@ -24000,7 +24123,89 @@
           <w:bCs/>
           <w:color w:val="FF0000"/>
         </w:rPr>
-        <w:t>MIMIC</w:t>
+        <w:t>MENTAL HEALTHCARE</w:t>
+      </w:r>
+      <w:r>
+        <w:rPr>
+          <w:b/>
+          <w:bCs/>
+        </w:rPr>
+        <w:t xml:space="preserve"> </w:t>
+      </w:r>
+      <w:r>
+        <w:rPr>
+          <w:b/>
+          <w:bCs/>
+          <w:color w:val="0070C0"/>
+        </w:rPr>
+        <w:t>AS</w:t>
+      </w:r>
+      <w:r>
+        <w:rPr>
+          <w:b/>
+          <w:bCs/>
+        </w:rPr>
+        <w:t xml:space="preserve"> </w:t>
+      </w:r>
+      <w:r>
+        <w:rPr>
+          <w:b/>
+          <w:bCs/>
+          <w:color w:val="FF0000"/>
+        </w:rPr>
+        <w:t>ANY HATE CRIME</w:t>
+      </w:r>
+      <w:r>
+        <w:rPr>
+          <w:b/>
+          <w:bCs/>
+        </w:rPr>
+        <w:t xml:space="preserve"> </w:t>
+      </w:r>
+      <w:r>
+        <w:rPr>
+          <w:b/>
+          <w:bCs/>
+          <w:color w:val="00B0F0"/>
+        </w:rPr>
+        <w:t>XOR</w:t>
+      </w:r>
+      <w:r>
+        <w:rPr>
+          <w:b/>
+          <w:bCs/>
+        </w:rPr>
+        <w:t>/</w:t>
+      </w:r>
+      <w:r>
+        <w:rPr>
+          <w:b/>
+          <w:bCs/>
+          <w:color w:val="00B0F0"/>
+        </w:rPr>
+        <w:t>OR</w:t>
+      </w:r>
+      <w:r>
+        <w:rPr>
+          <w:b/>
+          <w:bCs/>
+        </w:rPr>
+        <w:t xml:space="preserve"> </w:t>
+      </w:r>
+      <w:r>
+        <w:rPr>
+          <w:b/>
+          <w:bCs/>
+        </w:rPr>
+        <w:t xml:space="preserve">      </w:t>
+      </w:r>
+      <w:r>
+        <w:rPr>
+          <w:b/>
+          <w:bCs/>
+          <w:color w:val="FF0000"/>
+        </w:rPr>
+        <w:t>ANY WAR CRIME</w:t>
       </w:r>
       <w:r>
         <w:rPr>
@@ -24045,7 +24250,15 @@
           <w:bCs/>
           <w:color w:val="FF0000"/>
         </w:rPr>
-        <w:t>MIRROR DEFENSE</w:t>
+        <w:t xml:space="preserve">MILITARY CRIMINAL </w:t>
+      </w:r>
+      <w:r>
+        <w:rPr>
+          <w:b/>
+          <w:bCs/>
+          <w:color w:val="FF0000"/>
+        </w:rPr>
+        <w:t>NEGLIGENCE</w:t>
       </w:r>
       <w:r>
         <w:rPr>
@@ -24068,6 +24281,7 @@
         <w:rPr>
           <w:u w:val="single"/>
         </w:rPr>
+        <w:lastRenderedPageBreak/>
         <w:t>PREVENTION SECURITY SYSTEM</w:t>
       </w:r>
       <w:r>
@@ -24090,7 +24304,7 @@
           <w:bCs/>
           <w:color w:val="FF0000"/>
         </w:rPr>
-        <w:t>MISASSIGNMENT</w:t>
+        <w:t>MIMIC</w:t>
       </w:r>
       <w:r>
         <w:rPr>
@@ -24135,7 +24349,7 @@
           <w:bCs/>
           <w:color w:val="FF0000"/>
         </w:rPr>
-        <w:t>MISDEMEANOR</w:t>
+        <w:t>MIRROR DEFENSE</w:t>
       </w:r>
       <w:r>
         <w:rPr>
@@ -24158,7 +24372,6 @@
         <w:rPr>
           <w:u w:val="single"/>
         </w:rPr>
-        <w:lastRenderedPageBreak/>
         <w:t>PREVENTION SECURITY SYSTEM</w:t>
       </w:r>
       <w:r>
@@ -24181,7 +24394,7 @@
           <w:bCs/>
           <w:color w:val="FF0000"/>
         </w:rPr>
-        <w:t>MISGUIDED ORGANIZATIONAL DEVELOPMENT GOALS</w:t>
+        <w:t>MISASSIGNMENT</w:t>
       </w:r>
       <w:r>
         <w:rPr>
@@ -24226,105 +24439,7 @@
           <w:bCs/>
           <w:color w:val="FF0000"/>
         </w:rPr>
-        <w:t>MIS</w:t>
-      </w:r>
-      <w:r>
-        <w:rPr>
-          <w:b/>
-          <w:bCs/>
-          <w:color w:val="FF0000"/>
-        </w:rPr>
-        <w:t>LABELING</w:t>
-      </w:r>
-      <w:r>
-        <w:rPr>
-          <w:b/>
-          <w:bCs/>
-        </w:rPr>
-        <w:t xml:space="preserve"> </w:t>
-      </w:r>
-      <w:r>
-        <w:rPr>
-          <w:b/>
-          <w:bCs/>
-          <w:color w:val="0070C0"/>
-        </w:rPr>
-        <w:t>OF</w:t>
-      </w:r>
-      <w:r>
-        <w:rPr>
-          <w:b/>
-          <w:bCs/>
-        </w:rPr>
-        <w:t xml:space="preserve"> </w:t>
-      </w:r>
-      <w:r>
-        <w:rPr>
-          <w:b/>
-          <w:bCs/>
-          <w:color w:val="FF0000"/>
-        </w:rPr>
-        <w:t>ANY THREATS</w:t>
-      </w:r>
-      <w:r>
-        <w:rPr>
-          <w:b/>
-          <w:bCs/>
-        </w:rPr>
-        <w:t xml:space="preserve"> </w:t>
-      </w:r>
-      <w:r>
-        <w:rPr>
-          <w:b/>
-          <w:bCs/>
-          <w:color w:val="0070C0"/>
-        </w:rPr>
-        <w:t>WITH</w:t>
-      </w:r>
-      <w:r>
-        <w:rPr>
-          <w:b/>
-          <w:bCs/>
-        </w:rPr>
-        <w:t xml:space="preserve">                                                  </w:t>
-      </w:r>
-      <w:r>
-        <w:rPr>
-          <w:b/>
-          <w:bCs/>
-          <w:color w:val="FF0000"/>
-        </w:rPr>
-        <w:t>ANY MALICIOUS INTENTIONS</w:t>
-      </w:r>
-      <w:r>
-        <w:rPr>
-          <w:b/>
-          <w:bCs/>
-        </w:rPr>
-        <w:t xml:space="preserve"> </w:t>
-      </w:r>
-      <w:r>
-        <w:rPr>
-          <w:b/>
-          <w:bCs/>
-          <w:color w:val="0070C0"/>
-        </w:rPr>
-        <w:t>TOWARDS</w:t>
-      </w:r>
-      <w:r>
-        <w:rPr>
-          <w:b/>
-          <w:bCs/>
-        </w:rPr>
-        <w:t xml:space="preserve"> </w:t>
-      </w:r>
-      <w:r>
-        <w:rPr>
-          <w:b/>
-          <w:bCs/>
-          <w:color w:val="FF0000"/>
-        </w:rPr>
-        <w:t>THE MISLABELED PARTY</w:t>
+        <w:t>MISDEMEANOR</w:t>
       </w:r>
       <w:r>
         <w:rPr>
@@ -24369,15 +24484,7 @@
           <w:bCs/>
           <w:color w:val="FF0000"/>
         </w:rPr>
-        <w:t>MIS</w:t>
-      </w:r>
-      <w:r>
-        <w:rPr>
-          <w:b/>
-          <w:bCs/>
-          <w:color w:val="FF0000"/>
-        </w:rPr>
-        <w:t>LABELING</w:t>
+        <w:t>MISGUIDED ORGANIZATIONAL DEVELOPMENT GOALS</w:t>
       </w:r>
       <w:r>
         <w:rPr>
@@ -24422,15 +24529,15 @@
           <w:bCs/>
           <w:color w:val="FF0000"/>
         </w:rPr>
-        <w:t>M</w:t>
-      </w:r>
-      <w:r>
-        <w:rPr>
-          <w:b/>
-          <w:bCs/>
-          <w:color w:val="FF0000"/>
-        </w:rPr>
-        <w:t>OCKING</w:t>
+        <w:t>MIS</w:t>
+      </w:r>
+      <w:r>
+        <w:rPr>
+          <w:b/>
+          <w:bCs/>
+          <w:color w:val="FF0000"/>
+        </w:rPr>
+        <w:t>LABELING</w:t>
       </w:r>
       <w:r>
         <w:rPr>
@@ -24460,7 +24567,7 @@
           <w:bCs/>
           <w:color w:val="FF0000"/>
         </w:rPr>
-        <w:t>ANY POLITICIAN</w:t>
+        <w:t>ANY THREATS</w:t>
       </w:r>
       <w:r>
         <w:rPr>
@@ -24475,22 +24582,22 @@
           <w:bCs/>
           <w:color w:val="0070C0"/>
         </w:rPr>
-        <w:t>TO</w:t>
-      </w:r>
-      <w:r>
-        <w:rPr>
-          <w:b/>
-          <w:bCs/>
-        </w:rPr>
-        <w:t xml:space="preserve"> </w:t>
-      </w:r>
-      <w:r>
-        <w:rPr>
-          <w:b/>
-          <w:bCs/>
-          <w:color w:val="7030A0"/>
-        </w:rPr>
-        <w:t>ATTEMPT</w:t>
+        <w:t>WITH</w:t>
+      </w:r>
+      <w:r>
+        <w:rPr>
+          <w:b/>
+          <w:bCs/>
+        </w:rPr>
+        <w:t xml:space="preserve">                                                  </w:t>
+      </w:r>
+      <w:r>
+        <w:rPr>
+          <w:b/>
+          <w:bCs/>
+          <w:color w:val="FF0000"/>
+        </w:rPr>
+        <w:t>ANY MALICIOUS INTENTIONS</w:t>
       </w:r>
       <w:r>
         <w:rPr>
@@ -24505,127 +24612,22 @@
           <w:bCs/>
           <w:color w:val="0070C0"/>
         </w:rPr>
-        <w:t>TO</w:t>
-      </w:r>
-      <w:r>
-        <w:rPr>
-          <w:b/>
-          <w:bCs/>
-        </w:rPr>
-        <w:t xml:space="preserve"> </w:t>
-      </w:r>
-      <w:r>
-        <w:rPr>
-          <w:b/>
-          <w:bCs/>
-          <w:color w:val="7030A0"/>
-        </w:rPr>
-        <w:t>MAKE</w:t>
-      </w:r>
-      <w:r>
-        <w:rPr>
-          <w:b/>
-          <w:bCs/>
-        </w:rPr>
-        <w:t xml:space="preserve"> </w:t>
-      </w:r>
-      <w:r>
-        <w:rPr>
-          <w:b/>
-          <w:bCs/>
-          <w:color w:val="FF0000"/>
-        </w:rPr>
-        <w:t>THEM</w:t>
-      </w:r>
-      <w:r>
-        <w:rPr>
-          <w:b/>
-          <w:bCs/>
-        </w:rPr>
-        <w:t xml:space="preserve"> </w:t>
-      </w:r>
-      <w:r>
-        <w:rPr>
-          <w:b/>
-          <w:bCs/>
-          <w:color w:val="7030A0"/>
-        </w:rPr>
-        <w:t>FAIL</w:t>
-      </w:r>
-      <w:r>
-        <w:rPr>
-          <w:b/>
-          <w:bCs/>
-        </w:rPr>
-        <w:t xml:space="preserve"> </w:t>
-      </w:r>
-      <w:r>
-        <w:rPr>
-          <w:b/>
-          <w:bCs/>
-          <w:color w:val="0070C0"/>
-        </w:rPr>
-        <w:t>BEFORE</w:t>
-      </w:r>
-      <w:r>
-        <w:rPr>
-          <w:b/>
-          <w:bCs/>
-        </w:rPr>
-        <w:t xml:space="preserve"> </w:t>
-      </w:r>
-      <w:r>
-        <w:rPr>
-          <w:b/>
-          <w:bCs/>
-          <w:color w:val="FF0000"/>
-        </w:rPr>
-        <w:t>THEY</w:t>
-      </w:r>
-      <w:r>
-        <w:rPr>
-          <w:b/>
-          <w:bCs/>
-        </w:rPr>
-        <w:t xml:space="preserve"> </w:t>
-      </w:r>
-      <w:r>
-        <w:rPr>
-          <w:b/>
-          <w:bCs/>
-          <w:color w:val="00B050"/>
-        </w:rPr>
-        <w:t>EVER</w:t>
-      </w:r>
-      <w:r>
-        <w:rPr>
-          <w:b/>
-          <w:bCs/>
-        </w:rPr>
-        <w:t xml:space="preserve"> </w:t>
-      </w:r>
-      <w:r>
-        <w:rPr>
-          <w:b/>
-          <w:bCs/>
-          <w:color w:val="7030A0"/>
-        </w:rPr>
-        <w:t>RUN</w:t>
-      </w:r>
-      <w:r>
-        <w:rPr>
-          <w:b/>
-          <w:bCs/>
-        </w:rPr>
-        <w:t xml:space="preserve"> </w:t>
-      </w:r>
-      <w:r>
-        <w:rPr>
-          <w:b/>
-          <w:bCs/>
-          <w:color w:val="FF0000"/>
-        </w:rPr>
-        <w:t>ANY FEDERAL ELECTION CAMPAIGN</w:t>
+        <w:t>TOWARDS</w:t>
+      </w:r>
+      <w:r>
+        <w:rPr>
+          <w:b/>
+          <w:bCs/>
+        </w:rPr>
+        <w:t xml:space="preserve"> </w:t>
+      </w:r>
+      <w:r>
+        <w:rPr>
+          <w:b/>
+          <w:bCs/>
+          <w:color w:val="FF0000"/>
+        </w:rPr>
+        <w:t>THE MISLABELED PARTY</w:t>
       </w:r>
       <w:r>
         <w:rPr>
@@ -24670,15 +24672,15 @@
           <w:bCs/>
           <w:color w:val="FF0000"/>
         </w:rPr>
-        <w:t>M</w:t>
-      </w:r>
-      <w:r>
-        <w:rPr>
-          <w:b/>
-          <w:bCs/>
-          <w:color w:val="FF0000"/>
-        </w:rPr>
-        <w:t>ONEY LAUNDERING</w:t>
+        <w:t>MIS</w:t>
+      </w:r>
+      <w:r>
+        <w:rPr>
+          <w:b/>
+          <w:bCs/>
+          <w:color w:val="FF0000"/>
+        </w:rPr>
+        <w:t>LABELING</w:t>
       </w:r>
       <w:r>
         <w:rPr>
@@ -24723,15 +24725,210 @@
           <w:bCs/>
           <w:color w:val="FF0000"/>
         </w:rPr>
-        <w:t>MU</w:t>
-      </w:r>
-      <w:r>
-        <w:rPr>
-          <w:b/>
-          <w:bCs/>
-          <w:color w:val="FF0000"/>
-        </w:rPr>
-        <w:t>LTIPLICITY</w:t>
+        <w:t>M</w:t>
+      </w:r>
+      <w:r>
+        <w:rPr>
+          <w:b/>
+          <w:bCs/>
+          <w:color w:val="FF0000"/>
+        </w:rPr>
+        <w:t>OCKING</w:t>
+      </w:r>
+      <w:r>
+        <w:rPr>
+          <w:b/>
+          <w:bCs/>
+        </w:rPr>
+        <w:t xml:space="preserve"> </w:t>
+      </w:r>
+      <w:r>
+        <w:rPr>
+          <w:b/>
+          <w:bCs/>
+          <w:color w:val="0070C0"/>
+        </w:rPr>
+        <w:t>OF</w:t>
+      </w:r>
+      <w:r>
+        <w:rPr>
+          <w:b/>
+          <w:bCs/>
+        </w:rPr>
+        <w:t xml:space="preserve"> </w:t>
+      </w:r>
+      <w:r>
+        <w:rPr>
+          <w:b/>
+          <w:bCs/>
+          <w:color w:val="FF0000"/>
+        </w:rPr>
+        <w:t>ANY POLITICIAN</w:t>
+      </w:r>
+      <w:r>
+        <w:rPr>
+          <w:b/>
+          <w:bCs/>
+        </w:rPr>
+        <w:t xml:space="preserve"> </w:t>
+      </w:r>
+      <w:r>
+        <w:rPr>
+          <w:b/>
+          <w:bCs/>
+          <w:color w:val="0070C0"/>
+        </w:rPr>
+        <w:t>TO</w:t>
+      </w:r>
+      <w:r>
+        <w:rPr>
+          <w:b/>
+          <w:bCs/>
+        </w:rPr>
+        <w:t xml:space="preserve"> </w:t>
+      </w:r>
+      <w:r>
+        <w:rPr>
+          <w:b/>
+          <w:bCs/>
+          <w:color w:val="7030A0"/>
+        </w:rPr>
+        <w:t>ATTEMPT</w:t>
+      </w:r>
+      <w:r>
+        <w:rPr>
+          <w:b/>
+          <w:bCs/>
+        </w:rPr>
+        <w:t xml:space="preserve"> </w:t>
+      </w:r>
+      <w:r>
+        <w:rPr>
+          <w:b/>
+          <w:bCs/>
+          <w:color w:val="0070C0"/>
+        </w:rPr>
+        <w:t>TO</w:t>
+      </w:r>
+      <w:r>
+        <w:rPr>
+          <w:b/>
+          <w:bCs/>
+        </w:rPr>
+        <w:t xml:space="preserve"> </w:t>
+      </w:r>
+      <w:r>
+        <w:rPr>
+          <w:b/>
+          <w:bCs/>
+          <w:color w:val="7030A0"/>
+        </w:rPr>
+        <w:t>MAKE</w:t>
+      </w:r>
+      <w:r>
+        <w:rPr>
+          <w:b/>
+          <w:bCs/>
+        </w:rPr>
+        <w:t xml:space="preserve"> </w:t>
+      </w:r>
+      <w:r>
+        <w:rPr>
+          <w:b/>
+          <w:bCs/>
+          <w:color w:val="FF0000"/>
+        </w:rPr>
+        <w:t>THEM</w:t>
+      </w:r>
+      <w:r>
+        <w:rPr>
+          <w:b/>
+          <w:bCs/>
+        </w:rPr>
+        <w:t xml:space="preserve"> </w:t>
+      </w:r>
+      <w:r>
+        <w:rPr>
+          <w:b/>
+          <w:bCs/>
+          <w:color w:val="7030A0"/>
+        </w:rPr>
+        <w:t>FAIL</w:t>
+      </w:r>
+      <w:r>
+        <w:rPr>
+          <w:b/>
+          <w:bCs/>
+        </w:rPr>
+        <w:t xml:space="preserve"> </w:t>
+      </w:r>
+      <w:r>
+        <w:rPr>
+          <w:b/>
+          <w:bCs/>
+          <w:color w:val="0070C0"/>
+        </w:rPr>
+        <w:t>BEFORE</w:t>
+      </w:r>
+      <w:r>
+        <w:rPr>
+          <w:b/>
+          <w:bCs/>
+        </w:rPr>
+        <w:t xml:space="preserve"> </w:t>
+      </w:r>
+      <w:r>
+        <w:rPr>
+          <w:b/>
+          <w:bCs/>
+          <w:color w:val="FF0000"/>
+        </w:rPr>
+        <w:t>THEY</w:t>
+      </w:r>
+      <w:r>
+        <w:rPr>
+          <w:b/>
+          <w:bCs/>
+        </w:rPr>
+        <w:t xml:space="preserve"> </w:t>
+      </w:r>
+      <w:r>
+        <w:rPr>
+          <w:b/>
+          <w:bCs/>
+          <w:color w:val="00B050"/>
+        </w:rPr>
+        <w:t>EVER</w:t>
+      </w:r>
+      <w:r>
+        <w:rPr>
+          <w:b/>
+          <w:bCs/>
+        </w:rPr>
+        <w:t xml:space="preserve"> </w:t>
+      </w:r>
+      <w:r>
+        <w:rPr>
+          <w:b/>
+          <w:bCs/>
+          <w:color w:val="7030A0"/>
+        </w:rPr>
+        <w:t>RUN</w:t>
+      </w:r>
+      <w:r>
+        <w:rPr>
+          <w:b/>
+          <w:bCs/>
+        </w:rPr>
+        <w:t xml:space="preserve"> </w:t>
+      </w:r>
+      <w:r>
+        <w:rPr>
+          <w:b/>
+          <w:bCs/>
+          <w:color w:val="FF0000"/>
+        </w:rPr>
+        <w:t>ANY FEDERAL ELECTION CAMPAIGN</w:t>
       </w:r>
       <w:r>
         <w:rPr>
@@ -24776,7 +24973,15 @@
           <w:bCs/>
           <w:color w:val="FF0000"/>
         </w:rPr>
-        <w:t>MURDER SUICIDE</w:t>
+        <w:t>M</w:t>
+      </w:r>
+      <w:r>
+        <w:rPr>
+          <w:b/>
+          <w:bCs/>
+          <w:color w:val="FF0000"/>
+        </w:rPr>
+        <w:t>ONEY LAUNDERING</w:t>
       </w:r>
       <w:r>
         <w:rPr>
@@ -24821,105 +25026,15 @@
           <w:bCs/>
           <w:color w:val="FF0000"/>
         </w:rPr>
-        <w:t>MURDER</w:t>
-      </w:r>
-      <w:r>
-        <w:rPr>
-          <w:b/>
-          <w:bCs/>
-        </w:rPr>
-        <w:t xml:space="preserve"> </w:t>
-      </w:r>
-      <w:r>
-        <w:rPr>
-          <w:b/>
-          <w:bCs/>
-          <w:color w:val="0070C0"/>
-        </w:rPr>
-        <w:t>THROUGH</w:t>
-      </w:r>
-      <w:r>
-        <w:rPr>
-          <w:b/>
-          <w:bCs/>
-        </w:rPr>
-        <w:t xml:space="preserve"> </w:t>
-      </w:r>
-      <w:r>
-        <w:rPr>
-          <w:b/>
-          <w:bCs/>
-          <w:color w:val="FF0000"/>
-        </w:rPr>
-        <w:t xml:space="preserve">THE </w:t>
-      </w:r>
-      <w:r>
-        <w:rPr>
-          <w:b/>
-          <w:bCs/>
-          <w:color w:val="FF0000"/>
-        </w:rPr>
-        <w:t>DEATH PENALTY</w:t>
-      </w:r>
-      <w:r>
-        <w:rPr>
-          <w:b/>
-          <w:bCs/>
-        </w:rPr>
-        <w:t xml:space="preserve"> </w:t>
-      </w:r>
-      <w:r>
-        <w:rPr>
-          <w:b/>
-          <w:bCs/>
-          <w:color w:val="7030A0"/>
-        </w:rPr>
-        <w:t>USAGE</w:t>
-      </w:r>
-      <w:r>
-        <w:rPr>
-          <w:b/>
-          <w:bCs/>
-        </w:rPr>
-        <w:t xml:space="preserve"> </w:t>
-      </w:r>
-      <w:r>
-        <w:rPr>
-          <w:b/>
-          <w:bCs/>
-          <w:color w:val="7030A0"/>
-        </w:rPr>
-        <w:t>CLANDESTINELY</w:t>
-      </w:r>
-      <w:r>
-        <w:rPr>
-          <w:b/>
-          <w:bCs/>
-        </w:rPr>
-        <w:t xml:space="preserve"> </w:t>
-      </w:r>
-      <w:r>
-        <w:rPr>
-          <w:b/>
-          <w:bCs/>
-          <w:color w:val="0070C0"/>
-        </w:rPr>
-        <w:t>THROUGH</w:t>
-      </w:r>
-      <w:r>
-        <w:rPr>
-          <w:b/>
-          <w:bCs/>
-        </w:rPr>
-        <w:t xml:space="preserve"> </w:t>
-      </w:r>
-      <w:r>
-        <w:rPr>
-          <w:b/>
-          <w:bCs/>
-          <w:color w:val="FF0000"/>
-        </w:rPr>
-        <w:t>ANY SPACE WEAPONS</w:t>
+        <w:t>MU</w:t>
+      </w:r>
+      <w:r>
+        <w:rPr>
+          <w:b/>
+          <w:bCs/>
+          <w:color w:val="FF0000"/>
+        </w:rPr>
+        <w:t>LTIPLICITY</w:t>
       </w:r>
       <w:r>
         <w:rPr>
@@ -24964,7 +25079,7 @@
           <w:bCs/>
           <w:color w:val="FF0000"/>
         </w:rPr>
-        <w:t>MURDER</w:t>
+        <w:t>MURDER SUICIDE</w:t>
       </w:r>
       <w:r>
         <w:rPr>
@@ -25009,7 +25124,105 @@
           <w:bCs/>
           <w:color w:val="FF0000"/>
         </w:rPr>
-        <w:t>NEGLIGENCE</w:t>
+        <w:t>MURDER</w:t>
+      </w:r>
+      <w:r>
+        <w:rPr>
+          <w:b/>
+          <w:bCs/>
+        </w:rPr>
+        <w:t xml:space="preserve"> </w:t>
+      </w:r>
+      <w:r>
+        <w:rPr>
+          <w:b/>
+          <w:bCs/>
+          <w:color w:val="0070C0"/>
+        </w:rPr>
+        <w:t>THROUGH</w:t>
+      </w:r>
+      <w:r>
+        <w:rPr>
+          <w:b/>
+          <w:bCs/>
+        </w:rPr>
+        <w:t xml:space="preserve"> </w:t>
+      </w:r>
+      <w:r>
+        <w:rPr>
+          <w:b/>
+          <w:bCs/>
+          <w:color w:val="FF0000"/>
+        </w:rPr>
+        <w:t xml:space="preserve">THE </w:t>
+      </w:r>
+      <w:r>
+        <w:rPr>
+          <w:b/>
+          <w:bCs/>
+          <w:color w:val="FF0000"/>
+        </w:rPr>
+        <w:t>DEATH PENALTY</w:t>
+      </w:r>
+      <w:r>
+        <w:rPr>
+          <w:b/>
+          <w:bCs/>
+        </w:rPr>
+        <w:t xml:space="preserve"> </w:t>
+      </w:r>
+      <w:r>
+        <w:rPr>
+          <w:b/>
+          <w:bCs/>
+          <w:color w:val="7030A0"/>
+        </w:rPr>
+        <w:t>USAGE</w:t>
+      </w:r>
+      <w:r>
+        <w:rPr>
+          <w:b/>
+          <w:bCs/>
+        </w:rPr>
+        <w:t xml:space="preserve"> </w:t>
+      </w:r>
+      <w:r>
+        <w:rPr>
+          <w:b/>
+          <w:bCs/>
+          <w:color w:val="7030A0"/>
+        </w:rPr>
+        <w:t>CLANDESTINELY</w:t>
+      </w:r>
+      <w:r>
+        <w:rPr>
+          <w:b/>
+          <w:bCs/>
+        </w:rPr>
+        <w:t xml:space="preserve"> </w:t>
+      </w:r>
+      <w:r>
+        <w:rPr>
+          <w:b/>
+          <w:bCs/>
+          <w:color w:val="0070C0"/>
+        </w:rPr>
+        <w:t>THROUGH</w:t>
+      </w:r>
+      <w:r>
+        <w:rPr>
+          <w:b/>
+          <w:bCs/>
+        </w:rPr>
+        <w:t xml:space="preserve"> </w:t>
+      </w:r>
+      <w:r>
+        <w:rPr>
+          <w:b/>
+          <w:bCs/>
+          <w:color w:val="FF0000"/>
+        </w:rPr>
+        <w:t>ANY SPACE WEAPONS</w:t>
       </w:r>
       <w:r>
         <w:rPr>
@@ -25054,15 +25267,7 @@
           <w:bCs/>
           <w:color w:val="FF0000"/>
         </w:rPr>
-        <w:t>NEGLIG</w:t>
-      </w:r>
-      <w:r>
-        <w:rPr>
-          <w:b/>
-          <w:bCs/>
-          <w:color w:val="FF0000"/>
-        </w:rPr>
-        <w:t>IBLE HOMICIDE</w:t>
+        <w:t>MURDER</w:t>
       </w:r>
       <w:r>
         <w:rPr>
@@ -25107,15 +25312,7 @@
           <w:bCs/>
           <w:color w:val="FF0000"/>
         </w:rPr>
-        <w:t>N</w:t>
-      </w:r>
-      <w:r>
-        <w:rPr>
-          <w:b/>
-          <w:bCs/>
-          <w:color w:val="FF0000"/>
-        </w:rPr>
-        <w:t>UCLEAR CASE COERCION</w:t>
+        <w:t>NEGLIGENCE</w:t>
       </w:r>
       <w:r>
         <w:rPr>
@@ -25160,7 +25357,15 @@
           <w:bCs/>
           <w:color w:val="FF0000"/>
         </w:rPr>
-        <w:t>NUCLEAR CASE EDUCATION</w:t>
+        <w:t>NEGLIG</w:t>
+      </w:r>
+      <w:r>
+        <w:rPr>
+          <w:b/>
+          <w:bCs/>
+          <w:color w:val="FF0000"/>
+        </w:rPr>
+        <w:t>IBLE HOMICIDE</w:t>
       </w:r>
       <w:r>
         <w:rPr>
@@ -25205,45 +25410,15 @@
           <w:bCs/>
           <w:color w:val="FF0000"/>
         </w:rPr>
-        <w:t>OBSTRUCTION</w:t>
-      </w:r>
-      <w:r>
-        <w:rPr>
-          <w:b/>
-          <w:bCs/>
-        </w:rPr>
-        <w:t xml:space="preserve"> </w:t>
-      </w:r>
-      <w:r>
-        <w:rPr>
-          <w:b/>
-          <w:bCs/>
-          <w:color w:val="0070C0"/>
-        </w:rPr>
-        <w:t>OF</w:t>
-      </w:r>
-      <w:r>
-        <w:rPr>
-          <w:b/>
-          <w:bCs/>
-        </w:rPr>
-        <w:t xml:space="preserve"> </w:t>
-      </w:r>
-      <w:r>
-        <w:rPr>
-          <w:b/>
-          <w:bCs/>
-          <w:color w:val="FF0000"/>
-        </w:rPr>
-        <w:t xml:space="preserve">ANY </w:t>
-      </w:r>
-      <w:r>
-        <w:rPr>
-          <w:b/>
-          <w:bCs/>
-          <w:color w:val="FF0000"/>
-        </w:rPr>
-        <w:t>JUSTICE</w:t>
+        <w:t>N</w:t>
+      </w:r>
+      <w:r>
+        <w:rPr>
+          <w:b/>
+          <w:bCs/>
+          <w:color w:val="FF0000"/>
+        </w:rPr>
+        <w:t>UCLEAR CASE COERCION</w:t>
       </w:r>
       <w:r>
         <w:rPr>
@@ -25288,90 +25463,7 @@
           <w:bCs/>
           <w:color w:val="FF0000"/>
         </w:rPr>
-        <w:t>OFFER</w:t>
-      </w:r>
-      <w:r>
-        <w:rPr>
-          <w:b/>
-          <w:bCs/>
-        </w:rPr>
-        <w:t xml:space="preserve"> </w:t>
-      </w:r>
-      <w:r>
-        <w:rPr>
-          <w:b/>
-          <w:bCs/>
-          <w:color w:val="0070C0"/>
-        </w:rPr>
-        <w:t>OF</w:t>
-      </w:r>
-      <w:r>
-        <w:rPr>
-          <w:b/>
-          <w:bCs/>
-        </w:rPr>
-        <w:t xml:space="preserve"> </w:t>
-      </w:r>
-      <w:r>
-        <w:rPr>
-          <w:b/>
-          <w:bCs/>
-          <w:color w:val="FF0000"/>
-        </w:rPr>
-        <w:t xml:space="preserve">ANY </w:t>
-      </w:r>
-      <w:r>
-        <w:rPr>
-          <w:b/>
-          <w:bCs/>
-          <w:color w:val="FF0000"/>
-        </w:rPr>
-        <w:t>J</w:t>
-      </w:r>
-      <w:r>
-        <w:rPr>
-          <w:b/>
-          <w:bCs/>
-          <w:color w:val="FF0000"/>
-        </w:rPr>
-        <w:t>OB</w:t>
-      </w:r>
-      <w:r>
-        <w:rPr>
-          <w:b/>
-          <w:bCs/>
-        </w:rPr>
-        <w:t xml:space="preserve"> </w:t>
-      </w:r>
-      <w:r>
-        <w:rPr>
-          <w:b/>
-          <w:bCs/>
-          <w:color w:val="0070C0"/>
-        </w:rPr>
-        <w:t>TO</w:t>
-      </w:r>
-      <w:r>
-        <w:rPr>
-          <w:b/>
-          <w:bCs/>
-        </w:rPr>
-        <w:t xml:space="preserve"> </w:t>
-      </w:r>
-      <w:r>
-        <w:rPr>
-          <w:b/>
-          <w:bCs/>
-        </w:rPr>
-        <w:t xml:space="preserve">                                                                                    </w:t>
-      </w:r>
-      <w:r>
-        <w:rPr>
-          <w:b/>
-          <w:bCs/>
-          <w:color w:val="FF0000"/>
-        </w:rPr>
-        <w:t>ANY LESSER QUALIFIED JOB CANDIDATE</w:t>
+        <w:t>NUCLEAR CASE EDUCATION</w:t>
       </w:r>
       <w:r>
         <w:rPr>
@@ -25416,15 +25508,7 @@
           <w:bCs/>
           <w:color w:val="FF0000"/>
         </w:rPr>
-        <w:t>O</w:t>
-      </w:r>
-      <w:r>
-        <w:rPr>
-          <w:b/>
-          <w:bCs/>
-          <w:color w:val="FF0000"/>
-        </w:rPr>
-        <w:t>N-GOING GRANDSTANDING</w:t>
+        <w:t>OBSTRUCTION</w:t>
       </w:r>
       <w:r>
         <w:rPr>
@@ -25439,59 +25523,30 @@
           <w:bCs/>
           <w:color w:val="0070C0"/>
         </w:rPr>
-        <w:t>WITH</w:t>
-      </w:r>
-      <w:r>
-        <w:rPr>
-          <w:b/>
-          <w:bCs/>
-        </w:rPr>
-        <w:t xml:space="preserve"> </w:t>
-      </w:r>
-      <w:r>
-        <w:rPr>
-          <w:b/>
-          <w:bCs/>
-        </w:rPr>
-        <w:t xml:space="preserve">                                                    </w:t>
-      </w:r>
-      <w:r>
-        <w:rPr>
-          <w:b/>
-          <w:bCs/>
-          <w:color w:val="FF0000"/>
-        </w:rPr>
-        <w:t>ANY IRRELEVANT TESTIMONY</w:t>
-      </w:r>
-      <w:r>
-        <w:rPr>
-          <w:b/>
-          <w:bCs/>
-        </w:rPr>
-        <w:t xml:space="preserve"> </w:t>
-      </w:r>
-      <w:r>
-        <w:rPr>
-          <w:b/>
-          <w:bCs/>
-          <w:color w:val="00B0F0"/>
-        </w:rPr>
-        <w:t>OR</w:t>
-      </w:r>
-      <w:r>
-        <w:rPr>
-          <w:b/>
-          <w:bCs/>
-        </w:rPr>
-        <w:t xml:space="preserve"> </w:t>
-      </w:r>
-      <w:r>
-        <w:rPr>
-          <w:b/>
-          <w:bCs/>
-          <w:color w:val="FF0000"/>
-        </w:rPr>
-        <w:t>ANY DAISY CHAINED IRRELEVANT TESTIMONY</w:t>
+        <w:t>OF</w:t>
+      </w:r>
+      <w:r>
+        <w:rPr>
+          <w:b/>
+          <w:bCs/>
+        </w:rPr>
+        <w:t xml:space="preserve"> </w:t>
+      </w:r>
+      <w:r>
+        <w:rPr>
+          <w:b/>
+          <w:bCs/>
+          <w:color w:val="FF0000"/>
+        </w:rPr>
+        <w:t xml:space="preserve">ANY </w:t>
+      </w:r>
+      <w:r>
+        <w:rPr>
+          <w:b/>
+          <w:bCs/>
+          <w:color w:val="FF0000"/>
+        </w:rPr>
+        <w:t>JUSTICE</w:t>
       </w:r>
       <w:r>
         <w:rPr>
@@ -25536,7 +25591,7 @@
           <w:bCs/>
           <w:color w:val="FF0000"/>
         </w:rPr>
-        <w:t>ORCHESTRATION</w:t>
+        <w:t>OFFER</w:t>
       </w:r>
       <w:r>
         <w:rPr>
@@ -25574,7 +25629,52 @@
           <w:bCs/>
           <w:color w:val="FF0000"/>
         </w:rPr>
-        <w:t>CRIMINAL CHARGES</w:t>
+        <w:t>J</w:t>
+      </w:r>
+      <w:r>
+        <w:rPr>
+          <w:b/>
+          <w:bCs/>
+          <w:color w:val="FF0000"/>
+        </w:rPr>
+        <w:t>OB</w:t>
+      </w:r>
+      <w:r>
+        <w:rPr>
+          <w:b/>
+          <w:bCs/>
+        </w:rPr>
+        <w:t xml:space="preserve"> </w:t>
+      </w:r>
+      <w:r>
+        <w:rPr>
+          <w:b/>
+          <w:bCs/>
+          <w:color w:val="0070C0"/>
+        </w:rPr>
+        <w:t>TO</w:t>
+      </w:r>
+      <w:r>
+        <w:rPr>
+          <w:b/>
+          <w:bCs/>
+        </w:rPr>
+        <w:t xml:space="preserve"> </w:t>
+      </w:r>
+      <w:r>
+        <w:rPr>
+          <w:b/>
+          <w:bCs/>
+        </w:rPr>
+        <w:t xml:space="preserve">                                                                                    </w:t>
+      </w:r>
+      <w:r>
+        <w:rPr>
+          <w:b/>
+          <w:bCs/>
+          <w:color w:val="FF0000"/>
+        </w:rPr>
+        <w:t>ANY LESSER QUALIFIED JOB CANDIDATE</w:t>
       </w:r>
       <w:r>
         <w:rPr>
@@ -25597,6 +25697,7 @@
         <w:rPr>
           <w:u w:val="single"/>
         </w:rPr>
+        <w:lastRenderedPageBreak/>
         <w:t>PREVENTION SECURITY SYSTEM</w:t>
       </w:r>
       <w:r>
@@ -25619,15 +25720,82 @@
           <w:bCs/>
           <w:color w:val="FF0000"/>
         </w:rPr>
-        <w:t xml:space="preserve">ORGANIZATIONAL </w:t>
-      </w:r>
-      <w:r>
-        <w:rPr>
-          <w:b/>
-          <w:bCs/>
-          <w:color w:val="FF0000"/>
-        </w:rPr>
-        <w:t>DISINCENTIVIZATION</w:t>
+        <w:t>O</w:t>
+      </w:r>
+      <w:r>
+        <w:rPr>
+          <w:b/>
+          <w:bCs/>
+          <w:color w:val="FF0000"/>
+        </w:rPr>
+        <w:t>N-GOING GRANDSTANDING</w:t>
+      </w:r>
+      <w:r>
+        <w:rPr>
+          <w:b/>
+          <w:bCs/>
+        </w:rPr>
+        <w:t xml:space="preserve"> </w:t>
+      </w:r>
+      <w:r>
+        <w:rPr>
+          <w:b/>
+          <w:bCs/>
+          <w:color w:val="0070C0"/>
+        </w:rPr>
+        <w:t>WITH</w:t>
+      </w:r>
+      <w:r>
+        <w:rPr>
+          <w:b/>
+          <w:bCs/>
+        </w:rPr>
+        <w:t xml:space="preserve"> </w:t>
+      </w:r>
+      <w:r>
+        <w:rPr>
+          <w:b/>
+          <w:bCs/>
+        </w:rPr>
+        <w:t xml:space="preserve">                                                    </w:t>
+      </w:r>
+      <w:r>
+        <w:rPr>
+          <w:b/>
+          <w:bCs/>
+          <w:color w:val="FF0000"/>
+        </w:rPr>
+        <w:t>ANY IRRELEVANT TESTIMONY</w:t>
+      </w:r>
+      <w:r>
+        <w:rPr>
+          <w:b/>
+          <w:bCs/>
+        </w:rPr>
+        <w:t xml:space="preserve"> </w:t>
+      </w:r>
+      <w:r>
+        <w:rPr>
+          <w:b/>
+          <w:bCs/>
+          <w:color w:val="00B0F0"/>
+        </w:rPr>
+        <w:t>OR</w:t>
+      </w:r>
+      <w:r>
+        <w:rPr>
+          <w:b/>
+          <w:bCs/>
+        </w:rPr>
+        <w:t xml:space="preserve"> </w:t>
+      </w:r>
+      <w:r>
+        <w:rPr>
+          <w:b/>
+          <w:bCs/>
+          <w:color w:val="FF0000"/>
+        </w:rPr>
+        <w:t>ANY DAISY CHAINED IRRELEVANT TESTIMONY</w:t>
       </w:r>
       <w:r>
         <w:rPr>
@@ -25672,15 +25840,7 @@
           <w:bCs/>
           <w:color w:val="FF0000"/>
         </w:rPr>
-        <w:t xml:space="preserve">ORGANIZATIONAL </w:t>
-      </w:r>
-      <w:r>
-        <w:rPr>
-          <w:b/>
-          <w:bCs/>
-          <w:color w:val="FF0000"/>
-        </w:rPr>
-        <w:t>DRAFTING</w:t>
+        <w:t>ORCHESTRATION</w:t>
       </w:r>
       <w:r>
         <w:rPr>
@@ -25695,22 +25855,30 @@
           <w:bCs/>
           <w:color w:val="0070C0"/>
         </w:rPr>
-        <w:t>FOR</w:t>
-      </w:r>
-      <w:r>
-        <w:rPr>
-          <w:b/>
-          <w:bCs/>
-        </w:rPr>
-        <w:t xml:space="preserve"> </w:t>
-      </w:r>
-      <w:r>
-        <w:rPr>
-          <w:b/>
-          <w:bCs/>
-          <w:color w:val="FF0000"/>
-        </w:rPr>
-        <w:t>THE DEATH PENALTY</w:t>
+        <w:t>OF</w:t>
+      </w:r>
+      <w:r>
+        <w:rPr>
+          <w:b/>
+          <w:bCs/>
+        </w:rPr>
+        <w:t xml:space="preserve"> </w:t>
+      </w:r>
+      <w:r>
+        <w:rPr>
+          <w:b/>
+          <w:bCs/>
+          <w:color w:val="FF0000"/>
+        </w:rPr>
+        <w:t xml:space="preserve">ANY </w:t>
+      </w:r>
+      <w:r>
+        <w:rPr>
+          <w:b/>
+          <w:bCs/>
+          <w:color w:val="FF0000"/>
+        </w:rPr>
+        <w:t>CRIMINAL CHARGES</w:t>
       </w:r>
       <w:r>
         <w:rPr>
@@ -25733,7 +25901,142 @@
         <w:rPr>
           <w:u w:val="single"/>
         </w:rPr>
-        <w:lastRenderedPageBreak/>
+        <w:t>PREVENTION SECURITY SYSTEM</w:t>
+      </w:r>
+      <w:r>
+        <w:t>:</w:t>
+      </w:r>
+      <w:r>
+        <w:t xml:space="preserve"> </w:t>
+      </w:r>
+      <w:r>
+        <w:rPr>
+          <w:b/>
+          <w:bCs/>
+          <w:color w:val="FF0000"/>
+        </w:rPr>
+        <w:t xml:space="preserve">ANY </w:t>
+      </w:r>
+      <w:r>
+        <w:rPr>
+          <w:b/>
+          <w:bCs/>
+          <w:color w:val="FF0000"/>
+        </w:rPr>
+        <w:t xml:space="preserve">ORGANIZATIONAL </w:t>
+      </w:r>
+      <w:r>
+        <w:rPr>
+          <w:b/>
+          <w:bCs/>
+          <w:color w:val="FF0000"/>
+        </w:rPr>
+        <w:t>DISINCENTIVIZATION</w:t>
+      </w:r>
+      <w:r>
+        <w:rPr>
+          <w:b/>
+          <w:bCs/>
+        </w:rPr>
+        <w:t>;</w:t>
+      </w:r>
+    </w:p>
+    <w:p>
+      <w:pPr>
+        <w:ind w:left="720"/>
+        <w:jc w:val="both"/>
+        <w:rPr>
+          <w:b/>
+          <w:bCs/>
+        </w:rPr>
+      </w:pPr>
+      <w:r>
+        <w:rPr>
+          <w:u w:val="single"/>
+        </w:rPr>
+        <w:t>PREVENTION SECURITY SYSTEM</w:t>
+      </w:r>
+      <w:r>
+        <w:t>:</w:t>
+      </w:r>
+      <w:r>
+        <w:t xml:space="preserve"> </w:t>
+      </w:r>
+      <w:r>
+        <w:rPr>
+          <w:b/>
+          <w:bCs/>
+          <w:color w:val="FF0000"/>
+        </w:rPr>
+        <w:t xml:space="preserve">ANY </w:t>
+      </w:r>
+      <w:r>
+        <w:rPr>
+          <w:b/>
+          <w:bCs/>
+          <w:color w:val="FF0000"/>
+        </w:rPr>
+        <w:t xml:space="preserve">ORGANIZATIONAL </w:t>
+      </w:r>
+      <w:r>
+        <w:rPr>
+          <w:b/>
+          <w:bCs/>
+          <w:color w:val="FF0000"/>
+        </w:rPr>
+        <w:t>DRAFTING</w:t>
+      </w:r>
+      <w:r>
+        <w:rPr>
+          <w:b/>
+          <w:bCs/>
+        </w:rPr>
+        <w:t xml:space="preserve"> </w:t>
+      </w:r>
+      <w:r>
+        <w:rPr>
+          <w:b/>
+          <w:bCs/>
+          <w:color w:val="0070C0"/>
+        </w:rPr>
+        <w:t>FOR</w:t>
+      </w:r>
+      <w:r>
+        <w:rPr>
+          <w:b/>
+          <w:bCs/>
+        </w:rPr>
+        <w:t xml:space="preserve"> </w:t>
+      </w:r>
+      <w:r>
+        <w:rPr>
+          <w:b/>
+          <w:bCs/>
+          <w:color w:val="FF0000"/>
+        </w:rPr>
+        <w:t>THE DEATH PENALTY</w:t>
+      </w:r>
+      <w:r>
+        <w:rPr>
+          <w:b/>
+          <w:bCs/>
+        </w:rPr>
+        <w:t>;</w:t>
+      </w:r>
+    </w:p>
+    <w:p>
+      <w:pPr>
+        <w:ind w:left="720"/>
+        <w:jc w:val="both"/>
+        <w:rPr>
+          <w:b/>
+          <w:bCs/>
+        </w:rPr>
+      </w:pPr>
+      <w:r>
+        <w:rPr>
+          <w:u w:val="single"/>
+        </w:rPr>
         <w:t>PREVENTION SECURITY SYSTEM</w:t>
       </w:r>
       <w:r>
@@ -26592,6 +26895,7 @@
         <w:rPr>
           <w:u w:val="single"/>
         </w:rPr>
+        <w:lastRenderedPageBreak/>
         <w:t>PREVENTION SECURITY SYSTEM</w:t>
       </w:r>
       <w:r>
@@ -27258,7 +27562,6 @@
         <w:rPr>
           <w:u w:val="single"/>
         </w:rPr>
-        <w:lastRenderedPageBreak/>
         <w:t>PREVENTION SECURITY SYSTEM</w:t>
       </w:r>
       <w:r>
@@ -28658,6 +28961,7 @@
         <w:rPr>
           <w:u w:val="single"/>
         </w:rPr>
+        <w:lastRenderedPageBreak/>
         <w:t>PREVENTION SECURITY SYSTEM</w:t>
       </w:r>
       <w:r>
@@ -29168,7 +29472,6 @@
         <w:rPr>
           <w:u w:val="single"/>
         </w:rPr>
-        <w:lastRenderedPageBreak/>
         <w:t>PREVENTION SECURITY SYSTEM</w:t>
       </w:r>
       <w:r>
@@ -30589,6 +30892,7 @@
         <w:rPr>
           <w:u w:val="single"/>
         </w:rPr>
+        <w:lastRenderedPageBreak/>
         <w:t>PREVENTION SECURITY SYSTEM</w:t>
       </w:r>
       <w:r>
@@ -31097,7 +31401,6 @@
         <w:rPr>
           <w:u w:val="single"/>
         </w:rPr>
-        <w:lastRenderedPageBreak/>
         <w:t>PREVENTION SECURITY SYSTEM</w:t>
       </w:r>
       <w:r>
@@ -32747,6 +33050,7 @@
         <w:rPr>
           <w:u w:val="single"/>
         </w:rPr>
+        <w:lastRenderedPageBreak/>
         <w:t>PREVENTION SECURITY SYSTEM</w:t>
       </w:r>
       <w:r>
@@ -33544,7 +33848,6 @@
         <w:rPr>
           <w:u w:val="single"/>
         </w:rPr>
-        <w:lastRenderedPageBreak/>
         <w:t>PREVENTION SECURITY SYSTEM</w:t>
       </w:r>
       <w:r>
@@ -35587,6 +35890,7 @@
         <w:rPr>
           <w:u w:val="single"/>
         </w:rPr>
+        <w:lastRenderedPageBreak/>
         <w:t>PREVENTION SECURITY SYSTEM</w:t>
       </w:r>
       <w:r>
@@ -36374,7 +36678,6 @@
         <w:rPr>
           <w:u w:val="single"/>
         </w:rPr>
-        <w:lastRenderedPageBreak/>
         <w:t>PREVENTION SECURITY SYSTEM</w:t>
       </w:r>
       <w:r>
@@ -37669,15 +37972,7 @@
           <w:bCs/>
           <w:color w:val="FF0000"/>
         </w:rPr>
-        <w:t>W</w:t>
-      </w:r>
-      <w:r>
-        <w:rPr>
-          <w:b/>
-          <w:bCs/>
-          <w:color w:val="FF0000"/>
-        </w:rPr>
-        <w:t>ELFARE</w:t>
+        <w:t>WELFARE</w:t>
       </w:r>
       <w:r>
         <w:rPr>
@@ -37974,6 +38269,7 @@
         <w:rPr>
           <w:u w:val="single"/>
         </w:rPr>
+        <w:lastRenderedPageBreak/>
         <w:t>}</w:t>
       </w:r>
     </w:p>

</xml_diff>